<commit_message>
most developed version pushed; all dev will be here and then used for other sites as an engine
</commit_message>
<xml_diff>
--- a/docs/about/about.docx
+++ b/docs/about/about.docx
@@ -2,13 +2,13 @@
 <file path=word/document.xml><?xml version="1.0" encoding="utf-8"?>
 <w:document xmlns:w="http://schemas.openxmlformats.org/wordprocessingml/2006/main" xmlns:m="http://schemas.openxmlformats.org/officeDocument/2006/math" xmlns:r="http://schemas.openxmlformats.org/officeDocument/2006/relationships" xmlns:o="urn:schemas-microsoft-com:office:office" xmlns:v="urn:schemas-microsoft-com:vml" xmlns:w10="urn:schemas-microsoft-com:office:word" xmlns:a="http://schemas.openxmlformats.org/drawingml/2006/main" xmlns:pic="http://schemas.openxmlformats.org/drawingml/2006/picture" xmlns:wp="http://schemas.openxmlformats.org/drawingml/2006/wordprocessingDrawing">
   <w:body>
-    <w:bookmarkStart w:id="13" w:name="about"/>
+    <w:bookmarkStart w:id="21" w:name="about-the-open-physics-education-network"/>
     <w:p>
       <w:pPr>
         <w:pStyle w:val="Heading1"/>
       </w:pPr>
       <w:r>
-        <w:t xml:space="preserve">About</w:t>
+        <w:t xml:space="preserve">About the Open Physics Education Network</w:t>
       </w:r>
     </w:p>
     <w:p>
@@ -16,12 +16,127 @@
         <w:pStyle w:val="FirstParagraph"/>
       </w:pPr>
       <w:r>
-        <w:t xml:space="preserve">This site is maintained by</w:t>
+        <w:t xml:space="preserve">Open Physics Ed is a collaborative, open-source initiative dedicated to creating accessible, high-quality, and modern educational resources for physics and computational science. Our mission is to lower barriers to learning by providing free, open, and adaptable materials for students, educators, and lifelong learners everywhere.</w:t>
+      </w:r>
+    </w:p>
+    <w:bookmarkStart w:id="9" w:name="our-mission"/>
+    <w:p>
+      <w:pPr>
+        <w:pStyle w:val="Heading2"/>
+      </w:pPr>
+      <w:r>
+        <w:t xml:space="preserve">Our Mission</w:t>
+      </w:r>
+    </w:p>
+    <w:p>
+      <w:pPr>
+        <w:pStyle w:val="Compact"/>
+        <w:numPr>
+          <w:ilvl w:val="0"/>
+          <w:numId w:val="1001"/>
+        </w:numPr>
+      </w:pPr>
+      <w:r>
+        <w:rPr>
+          <w:b/>
+          <w:bCs/>
+        </w:rPr>
+        <w:t xml:space="preserve">Accessibility:</w:t>
       </w:r>
       <w:r>
         <w:t xml:space="preserve"> </w:t>
       </w:r>
-      <w:hyperlink r:id="rId9">
+      <w:r>
+        <w:t xml:space="preserve">We are committed to making all resources usable by everyone, including those with disabilities, and available in a variety of formats (HTML, PDF, Markdown, LaTeX, Jupyter, and more).</w:t>
+      </w:r>
+    </w:p>
+    <w:p>
+      <w:pPr>
+        <w:pStyle w:val="Compact"/>
+        <w:numPr>
+          <w:ilvl w:val="0"/>
+          <w:numId w:val="1001"/>
+        </w:numPr>
+      </w:pPr>
+      <w:r>
+        <w:rPr>
+          <w:b/>
+          <w:bCs/>
+        </w:rPr>
+        <w:t xml:space="preserve">Openness:</w:t>
+      </w:r>
+      <w:r>
+        <w:t xml:space="preserve"> </w:t>
+      </w:r>
+      <w:r>
+        <w:t xml:space="preserve">All materials are open source and free to use, modify, and distribute. We believe in challenging the corporate control of educational resources and supporting equitable access for all.</w:t>
+      </w:r>
+    </w:p>
+    <w:p>
+      <w:pPr>
+        <w:pStyle w:val="Compact"/>
+        <w:numPr>
+          <w:ilvl w:val="0"/>
+          <w:numId w:val="1001"/>
+        </w:numPr>
+      </w:pPr>
+      <w:r>
+        <w:rPr>
+          <w:b/>
+          <w:bCs/>
+        </w:rPr>
+        <w:t xml:space="preserve">Collaboration:</w:t>
+      </w:r>
+      <w:r>
+        <w:t xml:space="preserve"> </w:t>
+      </w:r>
+      <w:r>
+        <w:t xml:space="preserve">Anyone can contribute—students, educators, developers, and the broader community. Pull requests and suggestions are always welcome.</w:t>
+      </w:r>
+    </w:p>
+    <w:p>
+      <w:pPr>
+        <w:pStyle w:val="Compact"/>
+        <w:numPr>
+          <w:ilvl w:val="0"/>
+          <w:numId w:val="1001"/>
+        </w:numPr>
+      </w:pPr>
+      <w:r>
+        <w:rPr>
+          <w:b/>
+          <w:bCs/>
+        </w:rPr>
+        <w:t xml:space="preserve">Simplicity:</w:t>
+      </w:r>
+      <w:r>
+        <w:t xml:space="preserve"> </w:t>
+      </w:r>
+      <w:r>
+        <w:t xml:space="preserve">Our sites and materials are intentionally simple, plain, and easy to use, modify, and distribute. This ensures broad compatibility and accessibility.</w:t>
+      </w:r>
+    </w:p>
+    <w:bookmarkEnd w:id="9"/>
+    <w:bookmarkStart w:id="11" w:name="who-we-are"/>
+    <w:p>
+      <w:pPr>
+        <w:pStyle w:val="Heading2"/>
+      </w:pPr>
+      <w:r>
+        <w:t xml:space="preserve">Who We Are</w:t>
+      </w:r>
+    </w:p>
+    <w:p>
+      <w:pPr>
+        <w:pStyle w:val="FirstParagraph"/>
+      </w:pPr>
+      <w:r>
+        <w:t xml:space="preserve">Open Physics Ed is organized by</w:t>
+      </w:r>
+      <w:r>
+        <w:t xml:space="preserve"> </w:t>
+      </w:r>
+      <w:hyperlink r:id="rId10">
         <w:r>
           <w:rPr>
             <w:rStyle w:val="Hyperlink"/>
@@ -30,256 +145,17 @@
         </w:r>
       </w:hyperlink>
       <w:r>
-        <w:t xml:space="preserve"> </w:t>
-      </w:r>
-      <w:r>
-        <w:t xml:space="preserve">and is intended to be a resource for teaching and learning modern classical mechanics. It is dedicated to providing accessible, interactive, and high-quality materials for students and educators. If not for the students I’ve been privileged to teach and learn from over the years and my colleagues who inspire my teaching this would not have been started.</w:t>
-      </w:r>
-    </w:p>
-    <w:bookmarkStart w:id="12" w:name="pull-requests-welcome"/>
+        <w:t xml:space="preserve">, a professor of physics and computational science at Michigan State University, with contributions from students, colleagues, and the wider open education community. The project is inspired by years of teaching, learning, and collaborating with others who share a passion for open, equitable education.</w:t>
+      </w:r>
+    </w:p>
+    <w:bookmarkEnd w:id="11"/>
+    <w:bookmarkStart w:id="13" w:name="our-projects"/>
     <w:p>
       <w:pPr>
         <w:pStyle w:val="Heading2"/>
       </w:pPr>
       <w:r>
-        <w:t xml:space="preserve">Pull Requests Welcome!</w:t>
-      </w:r>
-    </w:p>
-    <w:p>
-      <w:pPr>
-        <w:pStyle w:val="FirstParagraph"/>
-      </w:pPr>
-      <w:r>
-        <w:t xml:space="preserve">We welcome contributions from anyone including students who want to help improve the site and its resources. Whether you’re a student, educator, or developer, your input is valuable.</w:t>
-      </w:r>
-    </w:p>
-    <w:p>
-      <w:pPr>
-        <w:pStyle w:val="Compact"/>
-        <w:numPr>
-          <w:ilvl w:val="0"/>
-          <w:numId w:val="1001"/>
-        </w:numPr>
-      </w:pPr>
-      <w:hyperlink r:id="rId10">
-        <w:r>
-          <w:rPr>
-            <w:rStyle w:val="Hyperlink"/>
-          </w:rPr>
-          <w:t xml:space="preserve">Create an issue</w:t>
-        </w:r>
-      </w:hyperlink>
-    </w:p>
-    <w:p>
-      <w:pPr>
-        <w:pStyle w:val="Compact"/>
-        <w:numPr>
-          <w:ilvl w:val="0"/>
-          <w:numId w:val="1001"/>
-        </w:numPr>
-      </w:pPr>
-      <w:hyperlink r:id="rId11">
-        <w:r>
-          <w:rPr>
-            <w:rStyle w:val="Hyperlink"/>
-          </w:rPr>
-          <w:t xml:space="preserve">Issue a pull request</w:t>
-        </w:r>
-      </w:hyperlink>
-    </w:p>
-    <w:p>
-      <w:pPr>
-        <w:pStyle w:val="FirstParagraph"/>
-      </w:pPr>
-      <w:r>
-        <w:t xml:space="preserve">You don’t need a GitHub account to create an issue, but you do need one to issue a pull request.</w:t>
-      </w:r>
-    </w:p>
-    <w:bookmarkEnd w:id="12"/>
-    <w:bookmarkEnd w:id="13"/>
-    <w:bookmarkStart w:id="21" w:name="philosophy"/>
-    <w:p>
-      <w:pPr>
-        <w:pStyle w:val="Heading1"/>
-      </w:pPr>
-      <w:r>
-        <w:t xml:space="preserve">Philosophy</w:t>
-      </w:r>
-    </w:p>
-    <w:bookmarkStart w:id="17" w:name="Xf593af59a0d977bdd6777a41a3679625bd17477"/>
-    <w:p>
-      <w:pPr>
-        <w:pStyle w:val="Heading2"/>
-      </w:pPr>
-      <w:r>
-        <w:t xml:space="preserve">Why Accessible, Open Educational Resources?</w:t>
-      </w:r>
-    </w:p>
-    <w:p>
-      <w:pPr>
-        <w:pStyle w:val="FirstParagraph"/>
-      </w:pPr>
-      <w:r>
-        <w:t xml:space="preserve">Our work is motivated by a deep need to challenge the corporate control of educational resources and to make high-quality, accessible materials available to everyone.</w:t>
-      </w:r>
-    </w:p>
-    <w:p>
-      <w:pPr>
-        <w:pStyle w:val="BodyText"/>
-      </w:pPr>
-      <w:r>
-        <w:t xml:space="preserve">When corporations control access to textbooks, software, and other learning tools, only those who can afford them benefit. This creates unnecessary barriers for students and educators everywhere.</w:t>
-      </w:r>
-    </w:p>
-    <w:p>
-      <w:pPr>
-        <w:pStyle w:val="BodyText"/>
-      </w:pPr>
-      <w:r>
-        <w:t xml:space="preserve">The</w:t>
-      </w:r>
-      <w:r>
-        <w:t xml:space="preserve"> </w:t>
-      </w:r>
-      <w:hyperlink r:id="rId14">
-        <w:r>
-          <w:rPr>
-            <w:rStyle w:val="Hyperlink"/>
-          </w:rPr>
-          <w:t xml:space="preserve">rising costs of textbooks</w:t>
-        </w:r>
-      </w:hyperlink>
-      <w:r>
-        <w:t xml:space="preserve">,</w:t>
-      </w:r>
-      <w:r>
-        <w:t xml:space="preserve"> </w:t>
-      </w:r>
-      <w:hyperlink r:id="rId15">
-        <w:r>
-          <w:rPr>
-            <w:rStyle w:val="Hyperlink"/>
-          </w:rPr>
-          <w:t xml:space="preserve">increasing tuition</w:t>
-        </w:r>
-      </w:hyperlink>
-      <w:r>
-        <w:t xml:space="preserve">, and</w:t>
-      </w:r>
-      <w:r>
-        <w:t xml:space="preserve"> </w:t>
-      </w:r>
-      <w:hyperlink r:id="rId16">
-        <w:r>
-          <w:rPr>
-            <w:rStyle w:val="Hyperlink"/>
-          </w:rPr>
-          <w:t xml:space="preserve">corporate influence over educational resources</w:t>
-        </w:r>
-      </w:hyperlink>
-      <w:r>
-        <w:t xml:space="preserve"> </w:t>
-      </w:r>
-      <w:r>
-        <w:t xml:space="preserve">have made it harder than ever for people to get the materials they need. By making resources open and accessible, we hope to lower these barriers and support a more equitable learning environment for all.</w:t>
-      </w:r>
-    </w:p>
-    <w:bookmarkEnd w:id="17"/>
-    <w:bookmarkStart w:id="19" w:name="Xa1f663d98d4b5445c571c4608fa159e81a05f44"/>
-    <w:p>
-      <w:pPr>
-        <w:pStyle w:val="Heading2"/>
-      </w:pPr>
-      <w:r>
-        <w:t xml:space="preserve">Why is the site so plain? Why is it so poorly designed? Why is it so simple?</w:t>
-      </w:r>
-    </w:p>
-    <w:p>
-      <w:pPr>
-        <w:pStyle w:val="FirstParagraph"/>
-      </w:pPr>
-      <w:r>
-        <w:t xml:space="preserve">The challenge of accessible materials is that they must be available to everyone in a format that is easy to use, modify, and distribute. This includes considerations for those with disabilities, different needs, and varying levels of access to technology.</w:t>
-      </w:r>
-    </w:p>
-    <w:p>
-      <w:pPr>
-        <w:pStyle w:val="BodyText"/>
-      </w:pPr>
-      <w:r>
-        <w:t xml:space="preserve">So, we have attempted to create a site and a build that are open, simple, and accessible. This also means that the format of the materials is available in many different forms automatically, including HTML, PDF, and Markdown, DOCX, LaTeX, and Jupyter Notebook formats.</w:t>
-      </w:r>
-    </w:p>
-    <w:p>
-      <w:pPr>
-        <w:pStyle w:val="BodyText"/>
-      </w:pPr>
-      <w:r>
-        <w:t xml:space="preserve">Indeed, even the build process itself is open and accessible, allowing anyone to generate the site and its resources in the format they prefer. The entire site is available in a</w:t>
-      </w:r>
-      <w:r>
-        <w:t xml:space="preserve"> </w:t>
-      </w:r>
-      <w:hyperlink r:id="rId18">
-        <w:r>
-          <w:rPr>
-            <w:rStyle w:val="Hyperlink"/>
-          </w:rPr>
-          <w:t xml:space="preserve">public GitHub repository</w:t>
-        </w:r>
-      </w:hyperlink>
-      <w:r>
-        <w:t xml:space="preserve">. It’s also hosted there.</w:t>
-      </w:r>
-    </w:p>
-    <w:p>
-      <w:pPr>
-        <w:pStyle w:val="BodyText"/>
-      </w:pPr>
-      <w:r>
-        <w:rPr>
-          <w:i/>
-          <w:iCs/>
-        </w:rPr>
-        <w:t xml:space="preserve">A note here:</w:t>
-      </w:r>
-      <w:r>
-        <w:t xml:space="preserve"> </w:t>
-      </w:r>
-      <w:r>
-        <w:t xml:space="preserve">Danny is not a Python developer; he has a full time job as a</w:t>
-      </w:r>
-      <w:r>
-        <w:t xml:space="preserve"> </w:t>
-      </w:r>
-      <w:hyperlink r:id="rId9">
-        <w:r>
-          <w:rPr>
-            <w:rStyle w:val="Hyperlink"/>
-          </w:rPr>
-          <w:t xml:space="preserve">physics and computational science professor</w:t>
-        </w:r>
-      </w:hyperlink>
-      <w:r>
-        <w:t xml:space="preserve">). The code is gonna be crap.</w:t>
-      </w:r>
-    </w:p>
-    <w:bookmarkEnd w:id="19"/>
-    <w:bookmarkStart w:id="20" w:name="design-principles"/>
-    <w:p>
-      <w:pPr>
-        <w:pStyle w:val="Heading2"/>
-      </w:pPr>
-      <w:r>
-        <w:t xml:space="preserve">Design Principles</w:t>
-      </w:r>
-    </w:p>
-    <w:p>
-      <w:pPr>
-        <w:pStyle w:val="FirstParagraph"/>
-      </w:pPr>
-      <w:r>
-        <w:t xml:space="preserve">We abide the following design principles:</w:t>
+        <w:t xml:space="preserve">Our Projects</w:t>
       </w:r>
     </w:p>
     <w:p>
@@ -291,8 +167,29 @@
         </w:numPr>
       </w:pPr>
       <w:r>
-        <w:t xml:space="preserve">Everything is open source and free to use, modify, and distribute.</w:t>
-      </w:r>
+        <w:rPr>
+          <w:b/>
+          <w:bCs/>
+        </w:rPr>
+        <w:t xml:space="preserve">Modern Classical Mechanics:</w:t>
+      </w:r>
+      <w:r>
+        <w:t xml:space="preserve"> </w:t>
+      </w:r>
+      <w:r>
+        <w:t xml:space="preserve">The first major course site in the Open Physics Ed family, providing interactive, accessible resources for teaching and learning classical mechanics.</w:t>
+      </w:r>
+      <w:r>
+        <w:t xml:space="preserve"> </w:t>
+      </w:r>
+      <w:hyperlink r:id="rId12">
+        <w:r>
+          <w:rPr>
+            <w:rStyle w:val="Hyperlink"/>
+          </w:rPr>
+          <w:t xml:space="preserve">Visit Modern Classical Mechanics</w:t>
+        </w:r>
+      </w:hyperlink>
     </w:p>
     <w:p>
       <w:pPr>
@@ -303,57 +200,27 @@
         </w:numPr>
       </w:pPr>
       <w:r>
-        <w:t xml:space="preserve">All materials will follow best guidelines for accessibility, ensuring that they are usable by everyone especially those with disabilities.</w:t>
-      </w:r>
-    </w:p>
-    <w:p>
-      <w:pPr>
-        <w:pStyle w:val="Compact"/>
-        <w:numPr>
-          <w:ilvl w:val="0"/>
-          <w:numId w:val="1002"/>
-        </w:numPr>
-      </w:pPr>
-      <w:r>
-        <w:t xml:space="preserve">Anyone can contribute to the project, whether by suggesting changes, adding new content, or improving existing materials. Pull requests are welcome!</w:t>
-      </w:r>
-    </w:p>
-    <w:bookmarkEnd w:id="20"/>
-    <w:bookmarkEnd w:id="21"/>
-    <w:bookmarkStart w:id="26" w:name="accessibility-timeline"/>
-    <w:p>
-      <w:pPr>
-        <w:pStyle w:val="Heading1"/>
-      </w:pPr>
-      <w:r>
-        <w:t xml:space="preserve">Accessibility Timeline</w:t>
-      </w:r>
-    </w:p>
-    <w:bookmarkStart w:id="22" w:name="accessibility"/>
+        <w:rPr>
+          <w:b/>
+          <w:bCs/>
+        </w:rPr>
+        <w:t xml:space="preserve">Future Courses:</w:t>
+      </w:r>
+      <w:r>
+        <w:t xml:space="preserve"> </w:t>
+      </w:r>
+      <w:r>
+        <w:t xml:space="preserve">Open Physics Ed is designed to organize and support efforts across many classes and topics. Modern Classical Mechanics is just the beginning—more courses and resources are coming soon.</w:t>
+      </w:r>
+    </w:p>
+    <w:bookmarkEnd w:id="13"/>
+    <w:bookmarkStart w:id="14" w:name="philosophy-design-principles"/>
     <w:p>
       <w:pPr>
         <w:pStyle w:val="Heading2"/>
       </w:pPr>
       <w:r>
-        <w:t xml:space="preserve">Accessibility</w:t>
-      </w:r>
-    </w:p>
-    <w:p>
-      <w:pPr>
-        <w:pStyle w:val="FirstParagraph"/>
-      </w:pPr>
-      <w:r>
-        <w:t xml:space="preserve">We intend these resources to be accessible to everyone and available in a variety of formats. This work involves ongoing efforts to ensure that all materials meet accessibility standards and are usable by people with disabilities. That is a work in progress, and we will continue to improve the site and its resources over time. Below is the todo list of our accessibility efforts:</w:t>
-      </w:r>
-    </w:p>
-    <w:bookmarkEnd w:id="22"/>
-    <w:bookmarkStart w:id="23" w:name="building-accessible-resources"/>
-    <w:p>
-      <w:pPr>
-        <w:pStyle w:val="Heading2"/>
-      </w:pPr>
-      <w:r>
-        <w:t xml:space="preserve">Building Accessible Resources</w:t>
+        <w:t xml:space="preserve">Philosophy &amp; Design Principles</w:t>
       </w:r>
     </w:p>
     <w:p>
@@ -365,7 +232,87 @@
         </w:numPr>
       </w:pPr>
       <w:r>
-        <w:t xml:space="preserve">Build with open source tools that are readily accessible</w:t>
+        <w:rPr>
+          <w:b/>
+          <w:bCs/>
+        </w:rPr>
+        <w:t xml:space="preserve">Everything is open source and free.</w:t>
+      </w:r>
+    </w:p>
+    <w:p>
+      <w:pPr>
+        <w:pStyle w:val="Compact"/>
+        <w:numPr>
+          <w:ilvl w:val="0"/>
+          <w:numId w:val="1003"/>
+        </w:numPr>
+      </w:pPr>
+      <w:r>
+        <w:rPr>
+          <w:b/>
+          <w:bCs/>
+        </w:rPr>
+        <w:t xml:space="preserve">Accessibility is a priority:</w:t>
+      </w:r>
+      <w:r>
+        <w:t xml:space="preserve"> </w:t>
+      </w:r>
+      <w:r>
+        <w:t xml:space="preserve">We follow best practices and continually improve to meet WCAG and other standards.</w:t>
+      </w:r>
+    </w:p>
+    <w:p>
+      <w:pPr>
+        <w:pStyle w:val="Compact"/>
+        <w:numPr>
+          <w:ilvl w:val="0"/>
+          <w:numId w:val="1003"/>
+        </w:numPr>
+      </w:pPr>
+      <w:r>
+        <w:rPr>
+          <w:b/>
+          <w:bCs/>
+        </w:rPr>
+        <w:t xml:space="preserve">Anyone can contribute:</w:t>
+      </w:r>
+      <w:r>
+        <w:t xml:space="preserve"> </w:t>
+      </w:r>
+      <w:r>
+        <w:t xml:space="preserve">Suggest changes, add content, or improve materials—your input is valued.</w:t>
+      </w:r>
+    </w:p>
+    <w:p>
+      <w:pPr>
+        <w:pStyle w:val="Compact"/>
+        <w:numPr>
+          <w:ilvl w:val="0"/>
+          <w:numId w:val="1003"/>
+        </w:numPr>
+      </w:pPr>
+      <w:r>
+        <w:rPr>
+          <w:b/>
+          <w:bCs/>
+        </w:rPr>
+        <w:t xml:space="preserve">Simple, semantic, and accessible design:</w:t>
+      </w:r>
+      <w:r>
+        <w:t xml:space="preserve"> </w:t>
+      </w:r>
+      <w:r>
+        <w:t xml:space="preserve">We use semantic HTML, ARIA roles, and keyboard navigation to ensure usability for all.</w:t>
+      </w:r>
+    </w:p>
+    <w:bookmarkEnd w:id="14"/>
+    <w:bookmarkStart w:id="15" w:name="accessibility-commitments"/>
+    <w:p>
+      <w:pPr>
+        <w:pStyle w:val="Heading2"/>
+      </w:pPr>
+      <w:r>
+        <w:t xml:space="preserve">Accessibility Commitments</w:t>
       </w:r>
     </w:p>
     <w:p>
@@ -377,17 +324,7 @@
         </w:numPr>
       </w:pPr>
       <w:r>
-        <w:t xml:space="preserve">Provide documentation and resources for others to contribute</w:t>
-      </w:r>
-    </w:p>
-    <w:bookmarkEnd w:id="23"/>
-    <w:bookmarkStart w:id="24" w:name="web-accessibility-standards"/>
-    <w:p>
-      <w:pPr>
-        <w:pStyle w:val="Heading2"/>
-      </w:pPr>
-      <w:r>
-        <w:t xml:space="preserve">Web Accessibility Standards</w:t>
+        <w:t xml:space="preserve">Ongoing work to ensure all materials are accessible and usable by people with disabilities</w:t>
       </w:r>
     </w:p>
     <w:p>
@@ -395,11 +332,11 @@
         <w:pStyle w:val="Compact"/>
         <w:numPr>
           <w:ilvl w:val="0"/>
-          <w:numId w:val="1005"/>
+          <w:numId w:val="1004"/>
         </w:numPr>
       </w:pPr>
       <w:r>
-        <w:t xml:space="preserve">Ensure all images have appropriate alt text</w:t>
+        <w:t xml:space="preserve">Keyboard navigation and screen reader compatibility</w:t>
       </w:r>
     </w:p>
     <w:p>
@@ -407,11 +344,11 @@
         <w:pStyle w:val="Compact"/>
         <w:numPr>
           <w:ilvl w:val="0"/>
-          <w:numId w:val="1006"/>
+          <w:numId w:val="1004"/>
         </w:numPr>
       </w:pPr>
       <w:r>
-        <w:t xml:space="preserve">Implement ARIA roles and properties correctly</w:t>
+        <w:t xml:space="preserve">High color contrast and readable font sizes</w:t>
       </w:r>
     </w:p>
     <w:p>
@@ -419,11 +356,11 @@
         <w:pStyle w:val="Compact"/>
         <w:numPr>
           <w:ilvl w:val="0"/>
-          <w:numId w:val="1007"/>
+          <w:numId w:val="1004"/>
         </w:numPr>
       </w:pPr>
       <w:r>
-        <w:t xml:space="preserve">Use semantic HTML to improve screen reader compatibility</w:t>
+        <w:t xml:space="preserve">Descriptive alt text and link text</w:t>
       </w:r>
     </w:p>
     <w:p>
@@ -431,92 +368,21 @@
         <w:pStyle w:val="Compact"/>
         <w:numPr>
           <w:ilvl w:val="0"/>
-          <w:numId w:val="1008"/>
+          <w:numId w:val="1004"/>
         </w:numPr>
       </w:pPr>
       <w:r>
-        <w:t xml:space="preserve">Ensure all links have descriptive text</w:t>
-      </w:r>
-    </w:p>
-    <w:p>
-      <w:pPr>
-        <w:pStyle w:val="Compact"/>
-        <w:numPr>
-          <w:ilvl w:val="0"/>
-          <w:numId w:val="1009"/>
-        </w:numPr>
-      </w:pPr>
-      <w:r>
-        <w:t xml:space="preserve">Provide transcripts for all audio and video content</w:t>
-      </w:r>
-    </w:p>
-    <w:p>
-      <w:pPr>
-        <w:pStyle w:val="Compact"/>
-        <w:numPr>
-          <w:ilvl w:val="0"/>
-          <w:numId w:val="1010"/>
-        </w:numPr>
-      </w:pPr>
-      <w:r>
-        <w:t xml:space="preserve">Build keyboard navigation for all interactive elements</w:t>
-      </w:r>
-    </w:p>
-    <w:bookmarkEnd w:id="24"/>
-    <w:bookmarkStart w:id="25" w:name="accessibility-testing"/>
+        <w:t xml:space="preserve">Open build process and documentation for contributors</w:t>
+      </w:r>
+    </w:p>
+    <w:bookmarkEnd w:id="15"/>
+    <w:bookmarkStart w:id="17" w:name="how-to-contribute"/>
     <w:p>
       <w:pPr>
         <w:pStyle w:val="Heading2"/>
       </w:pPr>
       <w:r>
-        <w:t xml:space="preserve">Accessibility Testing</w:t>
-      </w:r>
-    </w:p>
-    <w:p>
-      <w:pPr>
-        <w:pStyle w:val="Compact"/>
-        <w:numPr>
-          <w:ilvl w:val="0"/>
-          <w:numId w:val="1011"/>
-        </w:numPr>
-      </w:pPr>
-      <w:r>
-        <w:t xml:space="preserve">Ensure color contrast meets WCAG standards</w:t>
-      </w:r>
-    </w:p>
-    <w:p>
-      <w:pPr>
-        <w:pStyle w:val="Compact"/>
-        <w:numPr>
-          <w:ilvl w:val="0"/>
-          <w:numId w:val="1012"/>
-        </w:numPr>
-      </w:pPr>
-      <w:r>
-        <w:t xml:space="preserve">Test site with screen readers and other assistive technologies</w:t>
-      </w:r>
-    </w:p>
-    <w:p>
-      <w:pPr>
-        <w:pStyle w:val="Compact"/>
-        <w:numPr>
-          <w:ilvl w:val="0"/>
-          <w:numId w:val="1013"/>
-        </w:numPr>
-      </w:pPr>
-      <w:r>
-        <w:t xml:space="preserve">Ensure all interactive elements are keyboard accessible</w:t>
-      </w:r>
-    </w:p>
-    <w:bookmarkEnd w:id="25"/>
-    <w:bookmarkEnd w:id="26"/>
-    <w:bookmarkStart w:id="28" w:name="contributions"/>
-    <w:p>
-      <w:pPr>
-        <w:pStyle w:val="Heading1"/>
-      </w:pPr>
-      <w:r>
-        <w:t xml:space="preserve">Contributions</w:t>
+        <w:t xml:space="preserve">How to Contribute</w:t>
       </w:r>
     </w:p>
     <w:p>
@@ -524,37 +390,37 @@
         <w:pStyle w:val="FirstParagraph"/>
       </w:pPr>
       <w:r>
-        <w:t xml:space="preserve">We welcome contributions from anyone including students who want to help improve the site and its resources. Whether you’re a student, educator, or developer, your input is valuable. You can help by:</w:t>
+        <w:t xml:space="preserve">We welcome contributions from anyone interested in improving open physics education:</w:t>
       </w:r>
       <w:r>
         <w:t xml:space="preserve"> </w:t>
       </w:r>
       <w:r>
-        <w:t xml:space="preserve">- Suggesting new content or improvements to existing materials</w:t>
+        <w:t xml:space="preserve">- Suggest new content or improvements</w:t>
       </w:r>
       <w:r>
         <w:t xml:space="preserve"> </w:t>
       </w:r>
       <w:r>
-        <w:t xml:space="preserve">- Reporting issues or bugs</w:t>
+        <w:t xml:space="preserve">- Report issues or bugs</w:t>
       </w:r>
       <w:r>
         <w:t xml:space="preserve"> </w:t>
       </w:r>
       <w:r>
-        <w:t xml:space="preserve">- Reviewing pull requests from others</w:t>
+        <w:t xml:space="preserve">- Review or submit pull requests</w:t>
       </w:r>
       <w:r>
         <w:t xml:space="preserve"> </w:t>
       </w:r>
       <w:r>
-        <w:t xml:space="preserve">- Adding new activities or simulations</w:t>
+        <w:t xml:space="preserve">- Add new activities, simulations, or resources</w:t>
       </w:r>
       <w:r>
         <w:t xml:space="preserve"> </w:t>
       </w:r>
       <w:r>
-        <w:t xml:space="preserve">- Improving the site’s design or functionality</w:t>
+        <w:t xml:space="preserve">- Help improve accessibility and design</w:t>
       </w:r>
     </w:p>
     <w:p>
@@ -562,12 +428,12 @@
         <w:pStyle w:val="BodyText"/>
       </w:pPr>
       <w:r>
-        <w:t xml:space="preserve">You can contribute by creating an issue or issuing a pull request on the</w:t>
+        <w:t xml:space="preserve">You can contribute by creating an issue or pull request on our</w:t>
       </w:r>
       <w:r>
         <w:t xml:space="preserve"> </w:t>
       </w:r>
-      <w:hyperlink r:id="rId18">
+      <w:hyperlink r:id="rId16">
         <w:r>
           <w:rPr>
             <w:rStyle w:val="Hyperlink"/>
@@ -579,21 +445,14 @@
         <w:t xml:space="preserve">.</w:t>
       </w:r>
     </w:p>
-    <w:bookmarkStart w:id="27" w:name="contributors"/>
+    <w:bookmarkEnd w:id="17"/>
+    <w:bookmarkStart w:id="20" w:name="contact-community"/>
     <w:p>
       <w:pPr>
         <w:pStyle w:val="Heading2"/>
       </w:pPr>
       <w:r>
-        <w:t xml:space="preserve">Contributors</w:t>
-      </w:r>
-    </w:p>
-    <w:p>
-      <w:pPr>
-        <w:pStyle w:val="FirstParagraph"/>
-      </w:pPr>
-      <w:r>
-        <w:t xml:space="preserve">Over the years, the following people have contributed to this project and its resources:</w:t>
+        <w:t xml:space="preserve">Contact &amp; Community</w:t>
       </w:r>
     </w:p>
     <w:p>
@@ -601,63 +460,69 @@
         <w:pStyle w:val="Compact"/>
         <w:numPr>
           <w:ilvl w:val="0"/>
-          <w:numId w:val="1014"/>
+          <w:numId w:val="1005"/>
         </w:numPr>
       </w:pPr>
-      <w:r>
-        <w:t xml:space="preserve">Morten Hjorth-Jensen (MSU/UiO)</w:t>
-      </w:r>
+      <w:hyperlink r:id="rId18">
+        <w:r>
+          <w:rPr>
+            <w:rStyle w:val="Hyperlink"/>
+          </w:rPr>
+          <w:t xml:space="preserve">Danny Caballero on GitHub</w:t>
+        </w:r>
+      </w:hyperlink>
     </w:p>
     <w:p>
       <w:pPr>
         <w:pStyle w:val="Compact"/>
         <w:numPr>
           <w:ilvl w:val="0"/>
-          <w:numId w:val="1014"/>
+          <w:numId w:val="1005"/>
         </w:numPr>
       </w:pPr>
-      <w:r>
-        <w:t xml:space="preserve">Rachel Henderson (MSU)</w:t>
-      </w:r>
+      <w:hyperlink r:id="rId12">
+        <w:r>
+          <w:rPr>
+            <w:rStyle w:val="Hyperlink"/>
+          </w:rPr>
+          <w:t xml:space="preserve">Modern Classical Mechanics</w:t>
+        </w:r>
+      </w:hyperlink>
     </w:p>
     <w:p>
       <w:pPr>
         <w:pStyle w:val="Compact"/>
         <w:numPr>
           <w:ilvl w:val="0"/>
-          <w:numId w:val="1014"/>
+          <w:numId w:val="1005"/>
         </w:numPr>
       </w:pPr>
-      <w:r>
-        <w:t xml:space="preserve">Vashti Sawtelle (MSU)</w:t>
-      </w:r>
-    </w:p>
-    <w:p>
-      <w:pPr>
-        <w:pStyle w:val="Compact"/>
-        <w:numPr>
-          <w:ilvl w:val="0"/>
-          <w:numId w:val="1014"/>
-        </w:numPr>
-      </w:pPr>
-      <w:r>
-        <w:t xml:space="preserve">Steve Pollock (CU-Boulder)</w:t>
-      </w:r>
-    </w:p>
-    <w:p>
-      <w:pPr>
-        <w:pStyle w:val="Compact"/>
-        <w:numPr>
-          <w:ilvl w:val="0"/>
-          <w:numId w:val="1014"/>
-        </w:numPr>
-      </w:pPr>
-      <w:r>
-        <w:t xml:space="preserve">Alia Valentine (MSU)</w:t>
-      </w:r>
-    </w:p>
-    <w:bookmarkEnd w:id="27"/>
-    <w:bookmarkEnd w:id="28"/>
+      <w:hyperlink r:id="rId19">
+        <w:r>
+          <w:rPr>
+            <w:rStyle w:val="Hyperlink"/>
+          </w:rPr>
+          <w:t xml:space="preserve">Email</w:t>
+        </w:r>
+      </w:hyperlink>
+    </w:p>
+    <w:p>
+      <w:r>
+        <w:pict>
+          <v:rect style="width:0;height:1.5pt" o:hralign="center" o:hrstd="t" o:hr="t"/>
+        </w:pict>
+      </w:r>
+    </w:p>
+    <w:p>
+      <w:pPr>
+        <w:pStyle w:val="FirstParagraph"/>
+      </w:pPr>
+      <w:r>
+        <w:t xml:space="preserve">Open Physics Ed is open source and always evolving. Join us in building a more accessible, equitable future for physics education.</w:t>
+      </w:r>
+    </w:p>
+    <w:bookmarkEnd w:id="20"/>
+    <w:bookmarkEnd w:id="21"/>
     <w:sectPr>
       <w:footnotePr>
         <w:numRestart w:val="eachSect"/>
@@ -956,158 +821,6 @@
       </w:pPr>
     </w:lvl>
   </w:abstractNum>
-  <w:abstractNum w:abstractNumId="993">
-    <w:nsid w:val="0000A993"/>
-    <w:multiLevelType w:val="multilevel"/>
-    <w:lvl w:ilvl="0">
-      <w:numFmt w:val="bullet"/>
-      <w:lvlText w:val="☒"/>
-      <w:lvlJc w:val="left"/>
-      <w:pPr>
-        <w:ind w:left="720" w:hanging="360"/>
-      </w:pPr>
-    </w:lvl>
-    <w:lvl w:ilvl="1">
-      <w:numFmt w:val="bullet"/>
-      <w:lvlText w:val="☒"/>
-      <w:lvlJc w:val="left"/>
-      <w:pPr>
-        <w:ind w:left="1440" w:hanging="360"/>
-      </w:pPr>
-    </w:lvl>
-    <w:lvl w:ilvl="2">
-      <w:numFmt w:val="bullet"/>
-      <w:lvlText w:val="☒"/>
-      <w:lvlJc w:val="left"/>
-      <w:pPr>
-        <w:ind w:left="2160" w:hanging="360"/>
-      </w:pPr>
-    </w:lvl>
-    <w:lvl w:ilvl="3">
-      <w:numFmt w:val="bullet"/>
-      <w:lvlText w:val="☒"/>
-      <w:lvlJc w:val="left"/>
-      <w:pPr>
-        <w:ind w:left="2880" w:hanging="360"/>
-      </w:pPr>
-    </w:lvl>
-    <w:lvl w:ilvl="4">
-      <w:numFmt w:val="bullet"/>
-      <w:lvlText w:val="☒"/>
-      <w:lvlJc w:val="left"/>
-      <w:pPr>
-        <w:ind w:left="3600" w:hanging="360"/>
-      </w:pPr>
-    </w:lvl>
-    <w:lvl w:ilvl="5">
-      <w:numFmt w:val="bullet"/>
-      <w:lvlText w:val="☒"/>
-      <w:lvlJc w:val="left"/>
-      <w:pPr>
-        <w:ind w:left="4320" w:hanging="360"/>
-      </w:pPr>
-    </w:lvl>
-    <w:lvl w:ilvl="6">
-      <w:numFmt w:val="bullet"/>
-      <w:lvlText w:val="☒"/>
-      <w:lvlJc w:val="left"/>
-      <w:pPr>
-        <w:ind w:left="5040" w:hanging="360"/>
-      </w:pPr>
-    </w:lvl>
-    <w:lvl w:ilvl="7">
-      <w:numFmt w:val="bullet"/>
-      <w:lvlText w:val="☒"/>
-      <w:lvlJc w:val="left"/>
-      <w:pPr>
-        <w:ind w:left="5760" w:hanging="360"/>
-      </w:pPr>
-    </w:lvl>
-    <w:lvl w:ilvl="8">
-      <w:numFmt w:val="bullet"/>
-      <w:lvlText w:val="☒"/>
-      <w:lvlJc w:val="left"/>
-      <w:pPr>
-        <w:ind w:left="6480" w:hanging="360"/>
-      </w:pPr>
-    </w:lvl>
-  </w:abstractNum>
-  <w:abstractNum w:abstractNumId="992">
-    <w:nsid w:val="0000A992"/>
-    <w:multiLevelType w:val="multilevel"/>
-    <w:lvl w:ilvl="0">
-      <w:numFmt w:val="bullet"/>
-      <w:lvlText w:val="☐"/>
-      <w:lvlJc w:val="left"/>
-      <w:pPr>
-        <w:ind w:left="720" w:hanging="360"/>
-      </w:pPr>
-    </w:lvl>
-    <w:lvl w:ilvl="1">
-      <w:numFmt w:val="bullet"/>
-      <w:lvlText w:val="☐"/>
-      <w:lvlJc w:val="left"/>
-      <w:pPr>
-        <w:ind w:left="1440" w:hanging="360"/>
-      </w:pPr>
-    </w:lvl>
-    <w:lvl w:ilvl="2">
-      <w:numFmt w:val="bullet"/>
-      <w:lvlText w:val="☐"/>
-      <w:lvlJc w:val="left"/>
-      <w:pPr>
-        <w:ind w:left="2160" w:hanging="360"/>
-      </w:pPr>
-    </w:lvl>
-    <w:lvl w:ilvl="3">
-      <w:numFmt w:val="bullet"/>
-      <w:lvlText w:val="☐"/>
-      <w:lvlJc w:val="left"/>
-      <w:pPr>
-        <w:ind w:left="2880" w:hanging="360"/>
-      </w:pPr>
-    </w:lvl>
-    <w:lvl w:ilvl="4">
-      <w:numFmt w:val="bullet"/>
-      <w:lvlText w:val="☐"/>
-      <w:lvlJc w:val="left"/>
-      <w:pPr>
-        <w:ind w:left="3600" w:hanging="360"/>
-      </w:pPr>
-    </w:lvl>
-    <w:lvl w:ilvl="5">
-      <w:numFmt w:val="bullet"/>
-      <w:lvlText w:val="☐"/>
-      <w:lvlJc w:val="left"/>
-      <w:pPr>
-        <w:ind w:left="4320" w:hanging="360"/>
-      </w:pPr>
-    </w:lvl>
-    <w:lvl w:ilvl="6">
-      <w:numFmt w:val="bullet"/>
-      <w:lvlText w:val="☐"/>
-      <w:lvlJc w:val="left"/>
-      <w:pPr>
-        <w:ind w:left="5040" w:hanging="360"/>
-      </w:pPr>
-    </w:lvl>
-    <w:lvl w:ilvl="7">
-      <w:numFmt w:val="bullet"/>
-      <w:lvlText w:val="☐"/>
-      <w:lvlJc w:val="left"/>
-      <w:pPr>
-        <w:ind w:left="5760" w:hanging="360"/>
-      </w:pPr>
-    </w:lvl>
-    <w:lvl w:ilvl="8">
-      <w:numFmt w:val="bullet"/>
-      <w:lvlText w:val="☐"/>
-      <w:lvlJc w:val="left"/>
-      <w:pPr>
-        <w:ind w:left="6480" w:hanging="360"/>
-      </w:pPr>
-    </w:lvl>
-  </w:abstractNum>
   <w:num w:numId="1000">
     <w:abstractNumId w:val="990"/>
   </w:num>
@@ -1115,6 +828,9 @@
     <w:abstractNumId w:val="991"/>
   </w:num>
   <w:num w:numId="1002">
+    <w:abstractNumId w:val="991"/>
+  </w:num>
+  <w:num w:numId="1003">
     <w:abstractNumId w:val="99411"/>
     <w:lvlOverride w:ilvl="0">
       <w:startOverride w:val="1"/>
@@ -1144,40 +860,10 @@
       <w:startOverride w:val="1"/>
     </w:lvlOverride>
   </w:num>
-  <w:num w:numId="1003">
-    <w:abstractNumId w:val="993"/>
-  </w:num>
   <w:num w:numId="1004">
-    <w:abstractNumId w:val="992"/>
+    <w:abstractNumId w:val="991"/>
   </w:num>
   <w:num w:numId="1005">
-    <w:abstractNumId w:val="992"/>
-  </w:num>
-  <w:num w:numId="1006">
-    <w:abstractNumId w:val="992"/>
-  </w:num>
-  <w:num w:numId="1007">
-    <w:abstractNumId w:val="992"/>
-  </w:num>
-  <w:num w:numId="1008">
-    <w:abstractNumId w:val="992"/>
-  </w:num>
-  <w:num w:numId="1009">
-    <w:abstractNumId w:val="992"/>
-  </w:num>
-  <w:num w:numId="1010">
-    <w:abstractNumId w:val="992"/>
-  </w:num>
-  <w:num w:numId="1011">
-    <w:abstractNumId w:val="992"/>
-  </w:num>
-  <w:num w:numId="1012">
-    <w:abstractNumId w:val="992"/>
-  </w:num>
-  <w:num w:numId="1013">
-    <w:abstractNumId w:val="992"/>
-  </w:num>
-  <w:num w:numId="1014">
     <w:abstractNumId w:val="991"/>
   </w:num>
 </w:numbering>

</xml_diff>

<commit_message>
full db driven build
</commit_message>
<xml_diff>
--- a/docs/about/about.docx
+++ b/docs/about/about.docx
@@ -2,13 +2,13 @@
 <file path=word/document.xml><?xml version="1.0" encoding="utf-8"?>
 <w:document xmlns:w="http://schemas.openxmlformats.org/wordprocessingml/2006/main" xmlns:m="http://schemas.openxmlformats.org/officeDocument/2006/math" xmlns:r="http://schemas.openxmlformats.org/officeDocument/2006/relationships" xmlns:o="urn:schemas-microsoft-com:office:office" xmlns:v="urn:schemas-microsoft-com:vml" xmlns:w10="urn:schemas-microsoft-com:office:word" xmlns:a="http://schemas.openxmlformats.org/drawingml/2006/main" xmlns:pic="http://schemas.openxmlformats.org/drawingml/2006/picture" xmlns:wp="http://schemas.openxmlformats.org/drawingml/2006/wordprocessingDrawing">
   <w:body>
-    <w:bookmarkStart w:id="21" w:name="about-the-open-physics-education-network"/>
+    <w:bookmarkStart w:id="23" w:name="about-oer-forge"/>
     <w:p>
       <w:pPr>
         <w:pStyle w:val="Heading1"/>
       </w:pPr>
       <w:r>
-        <w:t xml:space="preserve">About the Open Physics Education Network</w:t>
+        <w:t xml:space="preserve">About OER-Forge</w:t>
       </w:r>
     </w:p>
     <w:p>
@@ -16,7 +16,7 @@
         <w:pStyle w:val="FirstParagraph"/>
       </w:pPr>
       <w:r>
-        <w:t xml:space="preserve">Open Physics Ed is a collaborative, open-source initiative dedicated to creating accessible, high-quality, and modern educational resources for physics and computational science. Our mission is to lower barriers to learning by providing free, open, and adaptable materials for students, educators, and lifelong learners everywhere.</w:t>
+        <w:t xml:space="preserve">OER-Forge is an open-source project dedicated to building accessible, high-quality, and modern educational resources for physics and computational science. Our mission is to empower educators, students, and lifelong learners by providing free, adaptable, and open materials—while supporting a transparent, collaborative, and sustainable approach to educational publishing.</w:t>
       </w:r>
     </w:p>
     <w:bookmarkStart w:id="9" w:name="our-mission"/>
@@ -47,7 +47,7 @@
         <w:t xml:space="preserve"> </w:t>
       </w:r>
       <w:r>
-        <w:t xml:space="preserve">We are committed to making all resources usable by everyone, including those with disabilities, and available in a variety of formats (HTML, PDF, Markdown, LaTeX, Jupyter, and more).</w:t>
+        <w:t xml:space="preserve">We design all resources to be usable by everyone, including people with disabilities, and available in multiple formats (HTML, PDF, Markdown, LaTeX, Jupyter, and more).</w:t>
       </w:r>
     </w:p>
     <w:p>
@@ -69,7 +69,7 @@
         <w:t xml:space="preserve"> </w:t>
       </w:r>
       <w:r>
-        <w:t xml:space="preserve">All materials are open source and free to use, modify, and distribute. We believe in challenging the corporate control of educational resources and supporting equitable access for all.</w:t>
+        <w:t xml:space="preserve">Everything is open source and free to use, modify, and share. We challenge the corporate control of educational content and promote equitable access for all.</w:t>
       </w:r>
     </w:p>
     <w:p>
@@ -91,7 +91,7 @@
         <w:t xml:space="preserve"> </w:t>
       </w:r>
       <w:r>
-        <w:t xml:space="preserve">Anyone can contribute—students, educators, developers, and the broader community. Pull requests and suggestions are always welcome.</w:t>
+        <w:t xml:space="preserve">OER-Forge is a community effort—anyone can contribute, whether you’re an educator, student, developer, or enthusiast. Pull requests, suggestions, and feedback are always welcome.</w:t>
       </w:r>
     </w:p>
     <w:p>
@@ -113,7 +113,29 @@
         <w:t xml:space="preserve"> </w:t>
       </w:r>
       <w:r>
-        <w:t xml:space="preserve">Our sites and materials are intentionally simple, plain, and easy to use, modify, and distribute. This ensures broad compatibility and accessibility.</w:t>
+        <w:t xml:space="preserve">Our sites and materials are intentionally simple, semantic, and easy to use, modify, and distribute, ensuring broad compatibility and accessibility.</w:t>
+      </w:r>
+    </w:p>
+    <w:p>
+      <w:pPr>
+        <w:pStyle w:val="Compact"/>
+        <w:numPr>
+          <w:ilvl w:val="0"/>
+          <w:numId w:val="1001"/>
+        </w:numPr>
+      </w:pPr>
+      <w:r>
+        <w:rPr>
+          <w:b/>
+          <w:bCs/>
+        </w:rPr>
+        <w:t xml:space="preserve">Transparency:</w:t>
+      </w:r>
+      <w:r>
+        <w:t xml:space="preserve"> </w:t>
+      </w:r>
+      <w:r>
+        <w:t xml:space="preserve">The build process, content, and code are open and documented for contributors and users alike.</w:t>
       </w:r>
     </w:p>
     <w:bookmarkEnd w:id="9"/>
@@ -131,7 +153,7 @@
         <w:pStyle w:val="FirstParagraph"/>
       </w:pPr>
       <w:r>
-        <w:t xml:space="preserve">Open Physics Ed is organized by</w:t>
+        <w:t xml:space="preserve">OER-Forge is being developed by</w:t>
       </w:r>
       <w:r>
         <w:t xml:space="preserve"> </w:t>
@@ -145,17 +167,17 @@
         </w:r>
       </w:hyperlink>
       <w:r>
-        <w:t xml:space="preserve">, a professor of physics and computational science at Michigan State University, with contributions from students, colleagues, and the wider open education community. The project is inspired by years of teaching, learning, and collaborating with others who share a passion for open, equitable education.</w:t>
+        <w:t xml:space="preserve">, professor of physics and computational science at Michigan State University, with contributions from students, colleagues, and the wider open education community. The project is inspired by years of teaching, learning, and collaborating with others who share a passion for open, equitable education.</w:t>
       </w:r>
     </w:p>
     <w:bookmarkEnd w:id="11"/>
-    <w:bookmarkStart w:id="13" w:name="our-projects"/>
+    <w:bookmarkStart w:id="13" w:name="projects"/>
     <w:p>
       <w:pPr>
         <w:pStyle w:val="Heading2"/>
       </w:pPr>
       <w:r>
-        <w:t xml:space="preserve">Our Projects</w:t>
+        <w:t xml:space="preserve">Projects</w:t>
       </w:r>
     </w:p>
     <w:p>
@@ -177,7 +199,7 @@
         <w:t xml:space="preserve"> </w:t>
       </w:r>
       <w:r>
-        <w:t xml:space="preserve">The first major course site in the Open Physics Ed family, providing interactive, accessible resources for teaching and learning classical mechanics.</w:t>
+        <w:t xml:space="preserve">The first major course site built with OER-Forge, providing interactive, accessible resources for teaching and learning classical mechanics.</w:t>
       </w:r>
       <w:r>
         <w:t xml:space="preserve"> </w:t>
@@ -210,7 +232,7 @@
         <w:t xml:space="preserve"> </w:t>
       </w:r>
       <w:r>
-        <w:t xml:space="preserve">Open Physics Ed is designed to organize and support efforts across many classes and topics. Modern Classical Mechanics is just the beginning—more courses and resources are coming soon.</w:t>
+        <w:t xml:space="preserve">OER-Forge is designed to support many classes and topics. Modern Classical Mechanics is just the beginning—more courses and resources are coming soon.</w:t>
       </w:r>
     </w:p>
     <w:bookmarkEnd w:id="13"/>
@@ -236,7 +258,13 @@
           <w:b/>
           <w:bCs/>
         </w:rPr>
-        <w:t xml:space="preserve">Everything is open source and free.</w:t>
+        <w:t xml:space="preserve">Open source and free:</w:t>
+      </w:r>
+      <w:r>
+        <w:t xml:space="preserve"> </w:t>
+      </w:r>
+      <w:r>
+        <w:t xml:space="preserve">All code and content are open and freely available.</w:t>
       </w:r>
     </w:p>
     <w:p>
@@ -252,7 +280,7 @@
           <w:b/>
           <w:bCs/>
         </w:rPr>
-        <w:t xml:space="preserve">Accessibility is a priority:</w:t>
+        <w:t xml:space="preserve">Accessibility first:</w:t>
       </w:r>
       <w:r>
         <w:t xml:space="preserve"> </w:t>
@@ -274,13 +302,13 @@
           <w:b/>
           <w:bCs/>
         </w:rPr>
-        <w:t xml:space="preserve">Anyone can contribute:</w:t>
+        <w:t xml:space="preserve">Community-driven:</w:t>
       </w:r>
       <w:r>
         <w:t xml:space="preserve"> </w:t>
       </w:r>
       <w:r>
-        <w:t xml:space="preserve">Suggest changes, add content, or improve materials—your input is valued.</w:t>
+        <w:t xml:space="preserve">Anyone can contribute—suggest changes, add content, or improve materials.</w:t>
       </w:r>
     </w:p>
     <w:p>
@@ -305,6 +333,28 @@
         <w:t xml:space="preserve">We use semantic HTML, ARIA roles, and keyboard navigation to ensure usability for all.</w:t>
       </w:r>
     </w:p>
+    <w:p>
+      <w:pPr>
+        <w:pStyle w:val="Compact"/>
+        <w:numPr>
+          <w:ilvl w:val="0"/>
+          <w:numId w:val="1003"/>
+        </w:numPr>
+      </w:pPr>
+      <w:r>
+        <w:rPr>
+          <w:b/>
+          <w:bCs/>
+        </w:rPr>
+        <w:t xml:space="preserve">Transparent and documented:</w:t>
+      </w:r>
+      <w:r>
+        <w:t xml:space="preserve"> </w:t>
+      </w:r>
+      <w:r>
+        <w:t xml:space="preserve">The build process and project management are open for all contributors.</w:t>
+      </w:r>
+    </w:p>
     <w:bookmarkEnd w:id="14"/>
     <w:bookmarkStart w:id="15" w:name="accessibility-commitments"/>
     <w:p>
@@ -390,7 +440,7 @@
         <w:pStyle w:val="FirstParagraph"/>
       </w:pPr>
       <w:r>
-        <w:t xml:space="preserve">We welcome contributions from anyone interested in improving open physics education:</w:t>
+        <w:t xml:space="preserve">We welcome contributions from anyone interested in improving open educational resources:</w:t>
       </w:r>
       <w:r>
         <w:t xml:space="preserve"> </w:t>
@@ -446,7 +496,7 @@
       </w:r>
     </w:p>
     <w:bookmarkEnd w:id="17"/>
-    <w:bookmarkStart w:id="20" w:name="contact-community"/>
+    <w:bookmarkStart w:id="22" w:name="contact-community"/>
     <w:p>
       <w:pPr>
         <w:pStyle w:val="Heading2"/>
@@ -468,7 +518,7 @@
           <w:rPr>
             <w:rStyle w:val="Hyperlink"/>
           </w:rPr>
-          <w:t xml:space="preserve">Danny Caballero on GitHub</w:t>
+          <w:t xml:space="preserve">OER Forge on GitHub</w:t>
         </w:r>
       </w:hyperlink>
     </w:p>
@@ -480,12 +530,12 @@
           <w:numId w:val="1005"/>
         </w:numPr>
       </w:pPr>
-      <w:hyperlink r:id="rId12">
+      <w:hyperlink r:id="rId19">
         <w:r>
           <w:rPr>
             <w:rStyle w:val="Hyperlink"/>
           </w:rPr>
-          <w:t xml:space="preserve">Modern Classical Mechanics</w:t>
+          <w:t xml:space="preserve">OER Forge on Bluesky</w:t>
         </w:r>
       </w:hyperlink>
     </w:p>
@@ -497,7 +547,7 @@
           <w:numId w:val="1005"/>
         </w:numPr>
       </w:pPr>
-      <w:hyperlink r:id="rId19">
+      <w:hyperlink r:id="rId20">
         <w:r>
           <w:rPr>
             <w:rStyle w:val="Hyperlink"/>
@@ -507,6 +557,23 @@
       </w:hyperlink>
     </w:p>
     <w:p>
+      <w:pPr>
+        <w:pStyle w:val="Compact"/>
+        <w:numPr>
+          <w:ilvl w:val="0"/>
+          <w:numId w:val="1005"/>
+        </w:numPr>
+      </w:pPr>
+      <w:hyperlink r:id="rId21">
+        <w:r>
+          <w:rPr>
+            <w:rStyle w:val="Hyperlink"/>
+          </w:rPr>
+          <w:t xml:space="preserve">Buy us a coffee</w:t>
+        </w:r>
+      </w:hyperlink>
+    </w:p>
+    <w:p>
       <w:r>
         <w:pict>
           <v:rect style="width:0;height:1.5pt" o:hralign="center" o:hrstd="t" o:hr="t"/>
@@ -518,11 +585,11 @@
         <w:pStyle w:val="FirstParagraph"/>
       </w:pPr>
       <w:r>
-        <w:t xml:space="preserve">Open Physics Ed is open source and always evolving. Join us in building a more accessible, equitable future for physics education.</w:t>
-      </w:r>
-    </w:p>
-    <w:bookmarkEnd w:id="20"/>
-    <w:bookmarkEnd w:id="21"/>
+        <w:t xml:space="preserve">OER Forge is open source and always evolving. Join us in building a more accessible, equitable future for physics education and open science.</w:t>
+      </w:r>
+    </w:p>
+    <w:bookmarkEnd w:id="22"/>
+    <w:bookmarkEnd w:id="23"/>
     <w:sectPr>
       <w:footnotePr>
         <w:numRestart w:val="eachSect"/>

</xml_diff>

<commit_message>
fixed image logic and moved to _index.md
</commit_message>
<xml_diff>
--- a/docs/about/about.docx
+++ b/docs/about/about.docx
@@ -2,7 +2,12 @@
 <file path=word/document.xml><?xml version="1.0" encoding="utf-8"?>
 <w:document xmlns:w="http://schemas.openxmlformats.org/wordprocessingml/2006/main" xmlns:m="http://schemas.openxmlformats.org/officeDocument/2006/math" xmlns:r="http://schemas.openxmlformats.org/officeDocument/2006/relationships" xmlns:o="urn:schemas-microsoft-com:office:office" xmlns:v="urn:schemas-microsoft-com:vml" xmlns:w10="urn:schemas-microsoft-com:office:word" xmlns:a="http://schemas.openxmlformats.org/drawingml/2006/main" xmlns:pic="http://schemas.openxmlformats.org/drawingml/2006/picture" xmlns:wp="http://schemas.openxmlformats.org/drawingml/2006/wordprocessingDrawing">
   <w:body>
-    <w:bookmarkStart w:id="23" w:name="about-oer-forge"/>
+    <w:p>
+      <w:pPr>
+        <w:pStyle w:val="FirstParagraph"/>
+      </w:pPr>
+    </w:p>
+    <w:bookmarkStart w:id="28" w:name="about-oer-forge"/>
     <w:p>
       <w:pPr>
         <w:pStyle w:val="Heading1"/>
@@ -15,11 +20,86 @@
       <w:pPr>
         <w:pStyle w:val="FirstParagraph"/>
       </w:pPr>
+      <w:hyperlink w:anchor="font-controls">
+        <w:r>
+          <w:rPr>
+            <w:rStyle w:val="Hyperlink"/>
+            <w:b/>
+            <w:bCs/>
+          </w:rPr>
+          <w:t xml:space="preserve">Jump to Font Controls</w:t>
+        </w:r>
+      </w:hyperlink>
+    </w:p>
+    <w:p>
+      <w:pPr>
+        <w:pStyle w:val="BodyText"/>
+      </w:pPr>
       <w:r>
         <w:t xml:space="preserve">OER-Forge is an open-source project dedicated to building accessible, high-quality, and modern educational resources for physics and computational science. Our mission is to empower educators, students, and lifelong learners by providing free, adaptable, and open materials—while supporting a transparent, collaborative, and sustainable approach to educational publishing.</w:t>
       </w:r>
     </w:p>
-    <w:bookmarkStart w:id="9" w:name="our-mission"/>
+    <w:p>
+      <w:pPr>
+        <w:pStyle w:val="BodyText"/>
+      </w:pPr>
+      <w:r>
+        <w:t xml:space="preserve">Below is a plot of the rising cost of textbooks over time. It shows a 2.8 times the rate of inflation increase in textbooks costs. And it shows a nearly 1400% increase in real dollars over the time time.</w:t>
+      </w:r>
+    </w:p>
+    <w:p>
+      <w:pPr>
+        <w:pStyle w:val="BodyText"/>
+      </w:pPr>
+    </w:p>
+    <w:p>
+      <w:pPr>
+        <w:pStyle w:val="BodyText"/>
+      </w:pPr>
+      <w:r>
+        <w:t xml:space="preserve">Full disclosure. This plot is from</w:t>
+      </w:r>
+      <w:r>
+        <w:t xml:space="preserve"> </w:t>
+      </w:r>
+      <w:hyperlink r:id="rId9">
+        <w:r>
+          <w:rPr>
+            <w:rStyle w:val="Hyperlink"/>
+          </w:rPr>
+          <w:t xml:space="preserve">My eLearning World</w:t>
+        </w:r>
+      </w:hyperlink>
+      <w:r>
+        <w:t xml:space="preserve">, which advocates for eLearning solutions. But the costs of those are still borne by students. Both textbooks and eLearning solutions are often behind paywalls, expensive, and not accessible to all students.</w:t>
+      </w:r>
+    </w:p>
+    <w:p>
+      <w:pPr>
+        <w:pStyle w:val="BodyText"/>
+      </w:pPr>
+      <w:r>
+        <w:t xml:space="preserve">This is where</w:t>
+      </w:r>
+      <w:r>
+        <w:t xml:space="preserve"> </w:t>
+      </w:r>
+      <w:hyperlink r:id="rId10">
+        <w:r>
+          <w:rPr>
+            <w:rStyle w:val="Hyperlink"/>
+          </w:rPr>
+          <w:t xml:space="preserve">Open Educational Resources (OERs)</w:t>
+        </w:r>
+      </w:hyperlink>
+      <w:r>
+        <w:t xml:space="preserve"> </w:t>
+      </w:r>
+      <w:r>
+        <w:t xml:space="preserve">come in. OERs are free, openly licensed educational materials that can be used, adapted, and shared by anyone. They provide an alternative to traditional textbooks and eLearning solutions, making education more affordable and accessible.</w:t>
+      </w:r>
+    </w:p>
+    <w:bookmarkStart w:id="16" w:name="our-mission"/>
     <w:p>
       <w:pPr>
         <w:pStyle w:val="Heading2"/>
@@ -69,7 +149,38 @@
         <w:t xml:space="preserve"> </w:t>
       </w:r>
       <w:r>
-        <w:t xml:space="preserve">Everything is open source and free to use, modify, and share. We challenge the corporate control of educational content and promote equitable access for all.</w:t>
+        <w:t xml:space="preserve">Everything is</w:t>
+      </w:r>
+      <w:r>
+        <w:t xml:space="preserve"> </w:t>
+      </w:r>
+      <w:hyperlink r:id="rId11">
+        <w:r>
+          <w:rPr>
+            <w:rStyle w:val="Hyperlink"/>
+          </w:rPr>
+          <w:t xml:space="preserve">open source</w:t>
+        </w:r>
+      </w:hyperlink>
+      <w:r>
+        <w:t xml:space="preserve"> </w:t>
+      </w:r>
+      <w:r>
+        <w:t xml:space="preserve">and</w:t>
+      </w:r>
+      <w:r>
+        <w:t xml:space="preserve"> </w:t>
+      </w:r>
+      <w:hyperlink r:id="rId12">
+        <w:r>
+          <w:rPr>
+            <w:rStyle w:val="Hyperlink"/>
+          </w:rPr>
+          <w:t xml:space="preserve">free to use, modify, and share for non-commercial use</w:t>
+        </w:r>
+      </w:hyperlink>
+      <w:r>
+        <w:t xml:space="preserve">. We challenge the corporate control of educational content and promote equitable access for all.</w:t>
       </w:r>
     </w:p>
     <w:p>
@@ -91,7 +202,52 @@
         <w:t xml:space="preserve"> </w:t>
       </w:r>
       <w:r>
-        <w:t xml:space="preserve">OER-Forge is a community effort—anyone can contribute, whether you’re an educator, student, developer, or enthusiast. Pull requests, suggestions, and feedback are always welcome.</w:t>
+        <w:t xml:space="preserve">OER-Forge is a community effort—anyone can contribute, whether you’re an educator, student, developer, or enthusiast.</w:t>
+      </w:r>
+      <w:r>
+        <w:t xml:space="preserve"> </w:t>
+      </w:r>
+      <w:hyperlink r:id="rId13">
+        <w:r>
+          <w:rPr>
+            <w:rStyle w:val="Hyperlink"/>
+          </w:rPr>
+          <w:t xml:space="preserve">Pull requests</w:t>
+        </w:r>
+      </w:hyperlink>
+      <w:r>
+        <w:t xml:space="preserve">,</w:t>
+      </w:r>
+      <w:r>
+        <w:t xml:space="preserve"> </w:t>
+      </w:r>
+      <w:hyperlink r:id="rId14">
+        <w:r>
+          <w:rPr>
+            <w:rStyle w:val="Hyperlink"/>
+          </w:rPr>
+          <w:t xml:space="preserve">suggestions</w:t>
+        </w:r>
+      </w:hyperlink>
+      <w:r>
+        <w:t xml:space="preserve">, and</w:t>
+      </w:r>
+      <w:r>
+        <w:t xml:space="preserve"> </w:t>
+      </w:r>
+      <w:hyperlink r:id="rId15">
+        <w:r>
+          <w:rPr>
+            <w:rStyle w:val="Hyperlink"/>
+          </w:rPr>
+          <w:t xml:space="preserve">feedback</w:t>
+        </w:r>
+      </w:hyperlink>
+      <w:r>
+        <w:t xml:space="preserve"> </w:t>
+      </w:r>
+      <w:r>
+        <w:t xml:space="preserve">are always welcome.</w:t>
       </w:r>
     </w:p>
     <w:p>
@@ -138,8 +294,8 @@
         <w:t xml:space="preserve">The build process, content, and code are open and documented for contributors and users alike.</w:t>
       </w:r>
     </w:p>
-    <w:bookmarkEnd w:id="9"/>
-    <w:bookmarkStart w:id="11" w:name="who-we-are"/>
+    <w:bookmarkEnd w:id="16"/>
+    <w:bookmarkStart w:id="18" w:name="who-we-are"/>
     <w:p>
       <w:pPr>
         <w:pStyle w:val="Heading2"/>
@@ -158,7 +314,7 @@
       <w:r>
         <w:t xml:space="preserve"> </w:t>
       </w:r>
-      <w:hyperlink r:id="rId10">
+      <w:hyperlink r:id="rId17">
         <w:r>
           <w:rPr>
             <w:rStyle w:val="Hyperlink"/>
@@ -167,11 +323,11 @@
         </w:r>
       </w:hyperlink>
       <w:r>
-        <w:t xml:space="preserve">, professor of physics and computational science at Michigan State University, with contributions from students, colleagues, and the wider open education community. The project is inspired by years of teaching, learning, and collaborating with others who share a passion for open, equitable education.</w:t>
-      </w:r>
-    </w:p>
-    <w:bookmarkEnd w:id="11"/>
-    <w:bookmarkStart w:id="13" w:name="projects"/>
+        <w:t xml:space="preserve">, professor of physics and computational science at Michigan State University. The project is inspired by years of teaching, learning, and collaborating with others who share a passion for open, equitable education.</w:t>
+      </w:r>
+    </w:p>
+    <w:bookmarkEnd w:id="18"/>
+    <w:bookmarkStart w:id="20" w:name="projects"/>
     <w:p>
       <w:pPr>
         <w:pStyle w:val="Heading2"/>
@@ -204,7 +360,7 @@
       <w:r>
         <w:t xml:space="preserve"> </w:t>
       </w:r>
-      <w:hyperlink r:id="rId12">
+      <w:hyperlink r:id="rId19">
         <w:r>
           <w:rPr>
             <w:rStyle w:val="Hyperlink"/>
@@ -235,8 +391,8 @@
         <w:t xml:space="preserve">OER-Forge is designed to support many classes and topics. Modern Classical Mechanics is just the beginning—more courses and resources are coming soon.</w:t>
       </w:r>
     </w:p>
-    <w:bookmarkEnd w:id="13"/>
-    <w:bookmarkStart w:id="14" w:name="philosophy-design-principles"/>
+    <w:bookmarkEnd w:id="20"/>
+    <w:bookmarkStart w:id="21" w:name="philosophy-design-principles"/>
     <w:p>
       <w:pPr>
         <w:pStyle w:val="Heading2"/>
@@ -355,8 +511,8 @@
         <w:t xml:space="preserve">The build process and project management are open for all contributors.</w:t>
       </w:r>
     </w:p>
-    <w:bookmarkEnd w:id="14"/>
-    <w:bookmarkStart w:id="15" w:name="accessibility-commitments"/>
+    <w:bookmarkEnd w:id="21"/>
+    <w:bookmarkStart w:id="22" w:name="accessibility-commitments"/>
     <w:p>
       <w:pPr>
         <w:pStyle w:val="Heading2"/>
@@ -425,8 +581,8 @@
         <w:t xml:space="preserve">Open build process and documentation for contributors</w:t>
       </w:r>
     </w:p>
-    <w:bookmarkEnd w:id="15"/>
-    <w:bookmarkStart w:id="17" w:name="how-to-contribute"/>
+    <w:bookmarkEnd w:id="22"/>
+    <w:bookmarkStart w:id="24" w:name="how-to-contribute"/>
     <w:p>
       <w:pPr>
         <w:pStyle w:val="Heading2"/>
@@ -483,7 +639,7 @@
       <w:r>
         <w:t xml:space="preserve"> </w:t>
       </w:r>
-      <w:hyperlink r:id="rId16">
+      <w:hyperlink r:id="rId23">
         <w:r>
           <w:rPr>
             <w:rStyle w:val="Hyperlink"/>
@@ -495,8 +651,8 @@
         <w:t xml:space="preserve">.</w:t>
       </w:r>
     </w:p>
-    <w:bookmarkEnd w:id="17"/>
-    <w:bookmarkStart w:id="22" w:name="contact-community"/>
+    <w:bookmarkEnd w:id="24"/>
+    <w:bookmarkStart w:id="27" w:name="contact-community"/>
     <w:p>
       <w:pPr>
         <w:pStyle w:val="Heading2"/>
@@ -513,7 +669,7 @@
           <w:numId w:val="1005"/>
         </w:numPr>
       </w:pPr>
-      <w:hyperlink r:id="rId18">
+      <w:hyperlink r:id="rId11">
         <w:r>
           <w:rPr>
             <w:rStyle w:val="Hyperlink"/>
@@ -530,7 +686,7 @@
           <w:numId w:val="1005"/>
         </w:numPr>
       </w:pPr>
-      <w:hyperlink r:id="rId19">
+      <w:hyperlink r:id="rId25">
         <w:r>
           <w:rPr>
             <w:rStyle w:val="Hyperlink"/>
@@ -547,7 +703,7 @@
           <w:numId w:val="1005"/>
         </w:numPr>
       </w:pPr>
-      <w:hyperlink r:id="rId20">
+      <w:hyperlink r:id="rId15">
         <w:r>
           <w:rPr>
             <w:rStyle w:val="Hyperlink"/>
@@ -564,7 +720,7 @@
           <w:numId w:val="1005"/>
         </w:numPr>
       </w:pPr>
-      <w:hyperlink r:id="rId21">
+      <w:hyperlink r:id="rId26">
         <w:r>
           <w:rPr>
             <w:rStyle w:val="Hyperlink"/>
@@ -588,8 +744,8 @@
         <w:t xml:space="preserve">OER Forge is open source and always evolving. Join us in building a more accessible, equitable future for physics education and open science.</w:t>
       </w:r>
     </w:p>
-    <w:bookmarkEnd w:id="22"/>
-    <w:bookmarkEnd w:id="23"/>
+    <w:bookmarkEnd w:id="27"/>
+    <w:bookmarkEnd w:id="28"/>
     <w:sectPr>
       <w:footnotePr>
         <w:numRestart w:val="eachSect"/>

</xml_diff>